<commit_message>
fix pdf download error for custom template and also made the generated letter editable
</commit_message>
<xml_diff>
--- a/media/docs/079bct046_DSB.docx
+++ b/media/docs/079bct046_DSB.docx
@@ -49,7 +49,7 @@
           <w:color w:val="000000"/>
           <w:sz w:val="22"/>
         </w:rPr>
-        <w:t xml:space="preserve">I would like to recommend Milan for admission to the graduate program at your university. I </w:t>
+        <w:t xml:space="preserve">It is my pleasure to write this letter of recommendation for milan. I have known them for about 6 </w:t>
       </w:r>
       <w:r>
         <w:rPr>
@@ -59,7 +59,7 @@
           <w:color w:val="000000"/>
           <w:sz w:val="22"/>
         </w:rPr>
-        <w:t xml:space="preserve">have known for about 5 now as an undergraduate student in BCT Engineering. Moreover, I was </w:t>
+        <w:t xml:space="preserve">years as an undergraduate student in electronics and computer. I have taught them in several </w:t>
       </w:r>
       <w:r>
         <w:rPr>
@@ -69,7 +69,7 @@
           <w:color w:val="000000"/>
           <w:sz w:val="22"/>
         </w:rPr>
-        <w:t>the supervisor for his final year project. I taught him and .</w:t>
+        <w:t>courses. I have also mentored and evaluated their project work.</w:t>
       </w:r>
     </w:p>
     <w:p>
@@ -77,7 +77,7 @@
         <w:autoSpaceDN w:val="0"/>
         <w:autoSpaceDE w:val="0"/>
         <w:widowControl/>
-        <w:spacing w:line="328" w:lineRule="exact" w:before="326" w:after="0"/>
+        <w:spacing w:line="328" w:lineRule="exact" w:before="0" w:after="0"/>
         <w:ind w:left="34" w:right="34" w:firstLine="0"/>
         <w:jc w:val="both"/>
       </w:pPr>
@@ -89,7 +89,7 @@
           <w:color w:val="000000"/>
           <w:sz w:val="22"/>
         </w:rPr>
-        <w:t xml:space="preserve">I recall as a student. He maintained excellent academic performance throughout his </w:t>
+        <w:t xml:space="preserve">They has consistently demonstrated sharp intellect and a strong work ethic. Academically, they </w:t>
       </w:r>
       <w:r>
         <w:rPr>
@@ -99,7 +99,7 @@
           <w:color w:val="000000"/>
           <w:sz w:val="22"/>
         </w:rPr>
-        <w:t xml:space="preserve">undergraduate ranking among the students of his batch. As an instructor and his supervisor too </w:t>
+        <w:t xml:space="preserve">has maintained excellent performance throughout the undergraduate years, showing strength </w:t>
       </w:r>
       <w:r>
         <w:rPr>
@@ -109,7 +109,17 @@
           <w:color w:val="000000"/>
           <w:sz w:val="22"/>
         </w:rPr>
-        <w:t>I had enough opportunity is observe his capabilities closely.</w:t>
+        <w:t xml:space="preserve">in both theoretical understanding and practical problem-solving. They is also a versatile and </w:t>
+      </w:r>
+      <w:r>
+        <w:rPr>
+          <w:rFonts w:ascii="Helvetica" w:hAnsi="Helvetica" w:eastAsia="Helvetica"/>
+          <w:b w:val="0"/>
+          <w:i w:val="0"/>
+          <w:color w:val="000000"/>
+          <w:sz w:val="22"/>
+        </w:rPr>
+        <w:t>quick learner.</w:t>
       </w:r>
     </w:p>
     <w:p>
@@ -117,7 +127,87 @@
         <w:autoSpaceDN w:val="0"/>
         <w:autoSpaceDE w:val="0"/>
         <w:widowControl/>
-        <w:spacing w:line="328" w:lineRule="exact" w:before="326" w:after="0"/>
+        <w:spacing w:line="328" w:lineRule="exact" w:before="0" w:after="0"/>
+        <w:ind w:left="34" w:right="34" w:firstLine="0"/>
+        <w:jc w:val="both"/>
+      </w:pPr>
+      <w:r>
+        <w:rPr>
+          <w:rFonts w:ascii="Helvetica" w:hAnsi="Helvetica" w:eastAsia="Helvetica"/>
+          <w:b w:val="0"/>
+          <w:i w:val="0"/>
+          <w:color w:val="000000"/>
+          <w:sz w:val="22"/>
+        </w:rPr>
+        <w:t xml:space="preserve">I particularly recall the third-year project titled "Recommendation Generator", which required </w:t>
+      </w:r>
+      <w:r>
+        <w:rPr>
+          <w:rFonts w:ascii="Helvetica" w:hAnsi="Helvetica" w:eastAsia="Helvetica"/>
+          <w:b w:val="0"/>
+          <w:i w:val="0"/>
+          <w:color w:val="000000"/>
+          <w:sz w:val="22"/>
+        </w:rPr>
+        <w:t xml:space="preserve">extensive study in areas like AI and algorithms. The project demonstrated their self-learning </w:t>
+      </w:r>
+      <w:r>
+        <w:rPr>
+          <w:rFonts w:ascii="Helvetica" w:hAnsi="Helvetica" w:eastAsia="Helvetica"/>
+          <w:b w:val="0"/>
+          <w:i w:val="0"/>
+          <w:color w:val="000000"/>
+          <w:sz w:val="22"/>
+        </w:rPr>
+        <w:t>ability and research interest.</w:t>
+      </w:r>
+    </w:p>
+    <w:p>
+      <w:pPr>
+        <w:autoSpaceDN w:val="0"/>
+        <w:autoSpaceDE w:val="0"/>
+        <w:widowControl/>
+        <w:spacing w:line="328" w:lineRule="exact" w:before="0" w:after="0"/>
+        <w:ind w:left="34" w:right="34" w:firstLine="0"/>
+        <w:jc w:val="both"/>
+      </w:pPr>
+      <w:r>
+        <w:rPr>
+          <w:rFonts w:ascii="Helvetica" w:hAnsi="Helvetica" w:eastAsia="Helvetica"/>
+          <w:b w:val="0"/>
+          <w:i w:val="0"/>
+          <w:color w:val="000000"/>
+          <w:sz w:val="22"/>
+        </w:rPr>
+        <w:t xml:space="preserve">As part of a DBMS course, they also led a team that built a system titled "No", where they </w:t>
+      </w:r>
+      <w:r>
+        <w:rPr>
+          <w:rFonts w:ascii="Helvetica" w:hAnsi="Helvetica" w:eastAsia="Helvetica"/>
+          <w:b w:val="0"/>
+          <w:i w:val="0"/>
+          <w:color w:val="000000"/>
+          <w:sz w:val="22"/>
+        </w:rPr>
+        <w:t xml:space="preserve">served as the team lead. I had the opportunity to observe their leadership and teamwork </w:t>
+      </w:r>
+      <w:r>
+        <w:rPr>
+          <w:rFonts w:ascii="Helvetica" w:hAnsi="Helvetica" w:eastAsia="Helvetica"/>
+          <w:b w:val="0"/>
+          <w:i w:val="0"/>
+          <w:color w:val="000000"/>
+          <w:sz w:val="22"/>
+        </w:rPr>
+        <w:t>closely in both projects.</w:t>
+      </w:r>
+    </w:p>
+    <w:p>
+      <w:pPr>
+        <w:autoSpaceDN w:val="0"/>
+        <w:autoSpaceDE w:val="0"/>
+        <w:widowControl/>
+        <w:spacing w:line="326" w:lineRule="exact" w:before="0" w:after="0"/>
         <w:ind w:left="34" w:right="0" w:firstLine="0"/>
         <w:jc w:val="left"/>
       </w:pPr>
@@ -129,7 +219,7 @@
           <w:color w:val="000000"/>
           <w:sz w:val="22"/>
         </w:rPr>
-        <w:t xml:space="preserve">I was the supervisor in his project titled . I was quite impressed by his hardworking nature and </w:t>
+        <w:t xml:space="preserve">Beyond the classroom, they actively participated in extracurricular activities such as </w:t>
       </w:r>
       <w:r>
         <w:rPr>
@@ -139,7 +229,7 @@
           <w:color w:val="000000"/>
           <w:sz w:val="22"/>
         </w:rPr>
-        <w:t>learning capability. In fact, he was also able to publish a paper on .</w:t>
+        <w:t>Hackathon.</w:t>
       </w:r>
     </w:p>
     <w:p>
@@ -147,158 +237,8 @@
         <w:autoSpaceDN w:val="0"/>
         <w:autoSpaceDE w:val="0"/>
         <w:widowControl/>
-        <w:spacing w:line="328" w:lineRule="exact" w:before="326" w:after="0"/>
-        <w:ind w:left="34" w:right="34" w:firstLine="0"/>
-        <w:jc w:val="both"/>
-      </w:pPr>
-      <w:r>
-        <w:rPr>
-          <w:rFonts w:ascii="Helvetica" w:hAnsi="Helvetica" w:eastAsia="Helvetica"/>
-          <w:b w:val="0"/>
-          <w:i w:val="0"/>
-          <w:color w:val="000000"/>
-          <w:sz w:val="22"/>
-        </w:rPr>
-        <w:t xml:space="preserve">I have noted his presentation skills while he presented his work at our department as well as in </w:t>
-      </w:r>
-      <w:r>
-        <w:rPr>
-          <w:rFonts w:ascii="Helvetica" w:hAnsi="Helvetica" w:eastAsia="Helvetica"/>
-          <w:b w:val="0"/>
-          <w:i w:val="0"/>
-          <w:color w:val="000000"/>
-          <w:sz w:val="22"/>
-        </w:rPr>
-        <w:t xml:space="preserve">the conference. He is very helpful and cooperative student. He eagerly handed over his project </w:t>
-      </w:r>
-      <w:r>
-        <w:rPr>
-          <w:rFonts w:ascii="Helvetica" w:hAnsi="Helvetica" w:eastAsia="Helvetica"/>
-          <w:b w:val="0"/>
-          <w:i w:val="0"/>
-          <w:color w:val="000000"/>
-          <w:sz w:val="22"/>
-        </w:rPr>
-        <w:t xml:space="preserve">work to his juniors who wanted to further continue the research on the topic along with proper </w:t>
-      </w:r>
-      <w:r>
-        <w:rPr>
-          <w:rFonts w:ascii="Helvetica" w:hAnsi="Helvetica" w:eastAsia="Helvetica"/>
-          <w:b w:val="0"/>
-          <w:i w:val="0"/>
-          <w:color w:val="000000"/>
-          <w:sz w:val="22"/>
-        </w:rPr>
-        <w:t xml:space="preserve">guidance and resources. I have also been impressed by his communication skills during project </w:t>
-      </w:r>
-      <w:r>
-        <w:rPr>
-          <w:rFonts w:ascii="Helvetica" w:hAnsi="Helvetica" w:eastAsia="Helvetica"/>
-          <w:b w:val="0"/>
-          <w:i w:val="0"/>
-          <w:color w:val="000000"/>
-          <w:sz w:val="22"/>
-        </w:rPr>
-        <w:t>presentations and lectures.</w:t>
-      </w:r>
-    </w:p>
-    <w:p>
-      <w:pPr>
-        <w:autoSpaceDN w:val="0"/>
-        <w:autoSpaceDE w:val="0"/>
-        <w:widowControl/>
-        <w:spacing w:line="328" w:lineRule="exact" w:before="326" w:after="0"/>
-        <w:ind w:left="34" w:right="34" w:firstLine="0"/>
-        <w:jc w:val="both"/>
-      </w:pPr>
-      <w:r>
-        <w:rPr>
-          <w:rFonts w:ascii="Helvetica" w:hAnsi="Helvetica" w:eastAsia="Helvetica"/>
-          <w:b w:val="0"/>
-          <w:i w:val="0"/>
-          <w:color w:val="000000"/>
-          <w:sz w:val="22"/>
-        </w:rPr>
-        <w:t xml:space="preserve">I appreciate his technical and professional skills. Besides academics, he was also involved in </w:t>
-      </w:r>
-      <w:r>
-        <w:rPr>
-          <w:rFonts w:ascii="Helvetica" w:hAnsi="Helvetica" w:eastAsia="Helvetica"/>
-          <w:b w:val="0"/>
-          <w:i w:val="0"/>
-          <w:color w:val="000000"/>
-          <w:sz w:val="22"/>
-        </w:rPr>
-        <w:t xml:space="preserve">several extra-curricular activities . He participated in various competitions organized in and off </w:t>
-      </w:r>
-      <w:r>
-        <w:rPr>
-          <w:rFonts w:ascii="Helvetica" w:hAnsi="Helvetica" w:eastAsia="Helvetica"/>
-          <w:b w:val="0"/>
-          <w:i w:val="0"/>
-          <w:color w:val="000000"/>
-          <w:sz w:val="22"/>
-        </w:rPr>
-        <w:t xml:space="preserve">the campus. He has worked in some IT companies which, I believe, has further added to his </w:t>
-      </w:r>
-      <w:r>
-        <w:rPr>
-          <w:rFonts w:ascii="Helvetica" w:hAnsi="Helvetica" w:eastAsia="Helvetica"/>
-          <w:b w:val="0"/>
-          <w:i w:val="0"/>
-          <w:color w:val="000000"/>
-          <w:sz w:val="22"/>
-        </w:rPr>
-        <w:t>technical skills and professional experience.</w:t>
-      </w:r>
-    </w:p>
-    <w:p>
-      <w:pPr>
-        <w:autoSpaceDN w:val="0"/>
-        <w:autoSpaceDE w:val="0"/>
-        <w:widowControl/>
-        <w:spacing w:line="326" w:lineRule="exact" w:before="330" w:after="0"/>
-        <w:ind w:left="34" w:right="34" w:firstLine="0"/>
-        <w:jc w:val="both"/>
-      </w:pPr>
-      <w:r>
-        <w:rPr>
-          <w:rFonts w:ascii="Helvetica" w:hAnsi="Helvetica" w:eastAsia="Helvetica"/>
-          <w:b w:val="0"/>
-          <w:i w:val="0"/>
-          <w:color w:val="000000"/>
-          <w:sz w:val="22"/>
-        </w:rPr>
-        <w:t xml:space="preserve">I am quite confident that 's skills coupled with academic capability will make him a good </w:t>
-      </w:r>
-      <w:r>
-        <w:rPr>
-          <w:rFonts w:ascii="Helvetica" w:hAnsi="Helvetica" w:eastAsia="Helvetica"/>
-          <w:b w:val="0"/>
-          <w:i w:val="0"/>
-          <w:color w:val="000000"/>
-          <w:sz w:val="22"/>
-        </w:rPr>
-        <w:t xml:space="preserve">candidate for your university. Thus, I would highly recommend him for the graduate program at </w:t>
-      </w:r>
-      <w:r>
-        <w:rPr>
-          <w:rFonts w:ascii="Helvetica" w:hAnsi="Helvetica" w:eastAsia="Helvetica"/>
-          <w:b w:val="0"/>
-          <w:i w:val="0"/>
-          <w:color w:val="000000"/>
-          <w:sz w:val="22"/>
-        </w:rPr>
-        <w:t>your esteemed university. Please feel free to contact me if further enquiry is required.</w:t>
-      </w:r>
-    </w:p>
-    <w:p>
-      <w:pPr>
-        <w:autoSpaceDN w:val="0"/>
-        <w:autoSpaceDE w:val="0"/>
-        <w:widowControl/>
-        <w:spacing w:line="328" w:lineRule="exact" w:before="328" w:after="0"/>
-        <w:ind w:left="34" w:right="2880" w:firstLine="0"/>
+        <w:spacing w:line="328" w:lineRule="exact" w:before="0" w:after="0"/>
+        <w:ind w:left="34" w:right="0" w:firstLine="0"/>
         <w:jc w:val="left"/>
       </w:pPr>
       <w:r>
@@ -309,7 +249,87 @@
           <w:color w:val="000000"/>
           <w:sz w:val="22"/>
         </w:rPr>
-        <w:t xml:space="preserve">DSB, </w:t>
+        <w:t xml:space="preserve">On a personal level, they is polite, easy-going, and friendly. It has been a pleasure to teach </w:t>
+      </w:r>
+      <w:r>
+        <w:rPr>
+          <w:rFonts w:ascii="Helvetica" w:hAnsi="Helvetica" w:eastAsia="Helvetica"/>
+          <w:b w:val="0"/>
+          <w:i w:val="0"/>
+          <w:color w:val="000000"/>
+          <w:sz w:val="22"/>
+        </w:rPr>
+        <w:t>them, and I have always found them to be respectful and open to feedback.</w:t>
+      </w:r>
+    </w:p>
+    <w:p>
+      <w:pPr>
+        <w:autoSpaceDN w:val="0"/>
+        <w:autoSpaceDE w:val="0"/>
+        <w:widowControl/>
+        <w:spacing w:line="326" w:lineRule="exact" w:before="0" w:after="0"/>
+        <w:ind w:left="34" w:right="0" w:firstLine="0"/>
+        <w:jc w:val="left"/>
+      </w:pPr>
+      <w:r>
+        <w:rPr>
+          <w:rFonts w:ascii="Helvetica" w:hAnsi="Helvetica" w:eastAsia="Helvetica"/>
+          <w:b w:val="0"/>
+          <w:i w:val="0"/>
+          <w:color w:val="000000"/>
+          <w:sz w:val="22"/>
+        </w:rPr>
+        <w:t xml:space="preserve">I am confident that if given the opportunity to pursue the computer program at Harvard, they will </w:t>
+      </w:r>
+      <w:r>
+        <w:rPr>
+          <w:rFonts w:ascii="Helvetica" w:hAnsi="Helvetica" w:eastAsia="Helvetica"/>
+          <w:b w:val="0"/>
+          <w:i w:val="0"/>
+          <w:color w:val="000000"/>
+          <w:sz w:val="22"/>
+        </w:rPr>
+        <w:t>excel and contribute meaningfully.</w:t>
+      </w:r>
+    </w:p>
+    <w:p>
+      <w:pPr>
+        <w:autoSpaceDN w:val="0"/>
+        <w:autoSpaceDE w:val="0"/>
+        <w:widowControl/>
+        <w:spacing w:line="302" w:lineRule="exact" w:before="26" w:after="0"/>
+        <w:ind w:left="34" w:right="0" w:firstLine="0"/>
+        <w:jc w:val="left"/>
+      </w:pPr>
+      <w:r>
+        <w:rPr>
+          <w:rFonts w:ascii="Helvetica" w:hAnsi="Helvetica" w:eastAsia="Helvetica"/>
+          <w:b w:val="0"/>
+          <w:i w:val="0"/>
+          <w:color w:val="000000"/>
+          <w:sz w:val="22"/>
+        </w:rPr>
+        <w:t>Please feel free to contact me at dsb@gmail.com if you need any further information.</w:t>
+      </w:r>
+    </w:p>
+    <w:p>
+      <w:pPr>
+        <w:autoSpaceDN w:val="0"/>
+        <w:autoSpaceDE w:val="0"/>
+        <w:widowControl/>
+        <w:spacing w:line="328" w:lineRule="exact" w:before="0" w:after="0"/>
+        <w:ind w:left="34" w:right="5040" w:firstLine="0"/>
+        <w:jc w:val="left"/>
+      </w:pPr>
+      <w:r>
+        <w:rPr>
+          <w:rFonts w:ascii="Helvetica" w:hAnsi="Helvetica" w:eastAsia="Helvetica"/>
+          <w:b w:val="0"/>
+          <w:i w:val="0"/>
+          <w:color w:val="000000"/>
+          <w:sz w:val="22"/>
+        </w:rPr>
+        <w:t xml:space="preserve">Yours sincerely, </w:t>
       </w:r>
       <w:r>
         <w:br/>
@@ -322,7 +342,7 @@
           <w:color w:val="000000"/>
           <w:sz w:val="22"/>
         </w:rPr>
-        <w:t xml:space="preserve">CIT Admin, </w:t>
+        <w:t xml:space="preserve">DSB, Cit Admin </w:t>
       </w:r>
       <w:r>
         <w:br/>
@@ -335,7 +355,7 @@
           <w:color w:val="000000"/>
           <w:sz w:val="22"/>
         </w:rPr>
-        <w:t xml:space="preserve">Department of Electronics and Computer Engineering </w:t>
+        <w:t xml:space="preserve">Department of Electronics and Computer </w:t>
       </w:r>
       <w:r>
         <w:br/>
@@ -348,17 +368,7 @@
           <w:color w:val="000000"/>
           <w:sz w:val="22"/>
         </w:rPr>
-        <w:t xml:space="preserve">Pulchowk Campus, Institute of Engineering, Tribhuvan University </w:t>
-      </w:r>
-      <w:r>
-        <w:rPr>
-          <w:rFonts w:ascii="Helvetica" w:hAnsi="Helvetica" w:eastAsia="Helvetica"/>
-          <w:b w:val="0"/>
-          <w:i w:val="0"/>
-          <w:color w:val="000000"/>
-          <w:sz w:val="22"/>
-        </w:rPr>
-        <w:t xml:space="preserve">Phone: 9876543210 </w:t>
+        <w:t xml:space="preserve">Institute of Engineering, Pulchowk Campus </w:t>
       </w:r>
       <w:r>
         <w:br/>
@@ -371,7 +381,7 @@
           <w:color w:val="000000"/>
           <w:sz w:val="22"/>
         </w:rPr>
-        <w:t>Mail: dsb@gmail.com</w:t>
+        <w:t>dsb@gmail.com</w:t>
       </w:r>
     </w:p>
     <w:sectPr>

</xml_diff>